<commit_message>
aktualizacja kodu pod wymagania projektowe
</commit_message>
<xml_diff>
--- a/Projekt Piadb.docx
+++ b/Projekt Piadb.docx
@@ -1,6 +1,6 @@
 
 <file path=word/document.xml><?xml version="1.0" encoding="utf-8"?>
-<w:document xmlns:wpc="http://schemas.microsoft.com/office/word/2010/wordprocessingCanvas" xmlns:cx="http://schemas.microsoft.com/office/drawing/2014/chartex" xmlns:cx1="http://schemas.microsoft.com/office/drawing/2015/9/8/chartex" xmlns:cx2="http://schemas.microsoft.com/office/drawing/2015/10/21/chartex" xmlns:cx3="http://schemas.microsoft.com/office/drawing/2016/5/9/chartex" xmlns:cx4="http://schemas.microsoft.com/office/drawing/2016/5/10/chartex" xmlns:cx5="http://schemas.microsoft.com/office/drawing/2016/5/11/chartex" xmlns:cx6="http://schemas.microsoft.com/office/drawing/2016/5/12/chartex" xmlns:cx7="http://schemas.microsoft.com/office/drawing/2016/5/13/chartex" xmlns:cx8="http://schemas.microsoft.com/office/drawing/2016/5/14/chartex" xmlns:mc="http://schemas.openxmlformats.org/markup-compatibility/2006" xmlns:aink="http://schemas.microsoft.com/office/drawing/2016/ink" xmlns:am3d="http://schemas.microsoft.com/office/drawing/2017/model3d" xmlns:o="urn:schemas-microsoft-com:office:office" xmlns:oel="http://schemas.microsoft.com/office/2019/extlst" xmlns:r="http://schemas.openxmlformats.org/officeDocument/2006/relationships" xmlns:m="http://schemas.openxmlformats.org/officeDocument/2006/math" xmlns:v="urn:schemas-microsoft-com:vml" xmlns:wp14="http://schemas.microsoft.com/office/word/2010/wordprocessingDrawing" xmlns:wp="http://schemas.openxmlformats.org/drawingml/2006/wordprocessingDrawing" xmlns:w10="urn:schemas-microsoft-com:office:word" xmlns:w="http://schemas.openxmlformats.org/wordprocessingml/2006/main" xmlns:w14="http://schemas.microsoft.com/office/word/2010/wordml" xmlns:w15="http://schemas.microsoft.com/office/word/2012/wordml" xmlns:w16cex="http://schemas.microsoft.com/office/word/2018/wordml/cex" xmlns:w16cid="http://schemas.microsoft.com/office/word/2016/wordml/cid" xmlns:w16="http://schemas.microsoft.com/office/word/2018/wordml" xmlns:w16du="http://schemas.microsoft.com/office/word/2023/wordml/word16du" xmlns:w16sdtdh="http://schemas.microsoft.com/office/word/2020/wordml/sdtdatahash" xmlns:w16se="http://schemas.microsoft.com/office/word/2015/wordml/symex" xmlns:wpg="http://schemas.microsoft.com/office/word/2010/wordprocessingGroup" xmlns:wpi="http://schemas.microsoft.com/office/word/2010/wordprocessingInk" xmlns:wne="http://schemas.microsoft.com/office/word/2006/wordml" xmlns:wps="http://schemas.microsoft.com/office/word/2010/wordprocessingShape" mc:Ignorable="w14 w15 w16se w16cid w16 w16cex w16sdtdh w16du wp14">
+<w:document xmlns:wpc="http://schemas.microsoft.com/office/word/2010/wordprocessingCanvas" xmlns:cx="http://schemas.microsoft.com/office/drawing/2014/chartex" xmlns:cx1="http://schemas.microsoft.com/office/drawing/2015/9/8/chartex" xmlns:cx2="http://schemas.microsoft.com/office/drawing/2015/10/21/chartex" xmlns:cx3="http://schemas.microsoft.com/office/drawing/2016/5/9/chartex" xmlns:cx4="http://schemas.microsoft.com/office/drawing/2016/5/10/chartex" xmlns:cx5="http://schemas.microsoft.com/office/drawing/2016/5/11/chartex" xmlns:cx6="http://schemas.microsoft.com/office/drawing/2016/5/12/chartex" xmlns:cx7="http://schemas.microsoft.com/office/drawing/2016/5/13/chartex" xmlns:cx8="http://schemas.microsoft.com/office/drawing/2016/5/14/chartex" xmlns:mc="http://schemas.openxmlformats.org/markup-compatibility/2006" xmlns:aink="http://schemas.microsoft.com/office/drawing/2016/ink" xmlns:am3d="http://schemas.microsoft.com/office/drawing/2017/model3d" xmlns:o="urn:schemas-microsoft-com:office:office" xmlns:oel="http://schemas.microsoft.com/office/2019/extlst" xmlns:r="http://schemas.openxmlformats.org/officeDocument/2006/relationships" xmlns:m="http://schemas.openxmlformats.org/officeDocument/2006/math" xmlns:v="urn:schemas-microsoft-com:vml" xmlns:wp14="http://schemas.microsoft.com/office/word/2010/wordprocessingDrawing" xmlns:wp="http://schemas.openxmlformats.org/drawingml/2006/wordprocessingDrawing" xmlns:w10="urn:schemas-microsoft-com:office:word" xmlns:w="http://schemas.openxmlformats.org/wordprocessingml/2006/main" xmlns:w14="http://schemas.microsoft.com/office/word/2010/wordml" xmlns:w15="http://schemas.microsoft.com/office/word/2012/wordml" xmlns:w16cex="http://schemas.microsoft.com/office/word/2018/wordml/cex" xmlns:w16cid="http://schemas.microsoft.com/office/word/2016/wordml/cid" xmlns:w16="http://schemas.microsoft.com/office/word/2018/wordml" xmlns:w16du="http://schemas.microsoft.com/office/word/2023/wordml/word16du" xmlns:w16sdtdh="http://schemas.microsoft.com/office/word/2020/wordml/sdtdatahash" xmlns:w16sdtfl="http://schemas.microsoft.com/office/word/2024/wordml/sdtformatlock" xmlns:w16se="http://schemas.microsoft.com/office/word/2015/wordml/symex" xmlns:wpg="http://schemas.microsoft.com/office/word/2010/wordprocessingGroup" xmlns:wpi="http://schemas.microsoft.com/office/word/2010/wordprocessingInk" xmlns:wne="http://schemas.microsoft.com/office/word/2006/wordml" xmlns:wps="http://schemas.microsoft.com/office/word/2010/wordprocessingShape" mc:Ignorable="w14 w15 w16se w16cid w16 w16cex w16sdtdh w16sdtfl w16du wp14">
   <w:body>
     <w:p>
       <w:r>
@@ -211,6 +211,447 @@
         <w:t>: Procedura wstawiająca płatność za rezerwację z obsługą błędów (np. brak przypisania rezerwacji).</w:t>
       </w:r>
     </w:p>
+    <w:p>
+      <w:r>
+        <w:t>Podsumowanie</w:t>
+      </w:r>
+    </w:p>
+    <w:p>
+      <w:pPr>
+        <w:rPr>
+          <w:b/>
+          <w:bCs/>
+        </w:rPr>
+      </w:pPr>
+      <w:r>
+        <w:rPr>
+          <w:b/>
+          <w:bCs/>
+        </w:rPr>
+        <w:t>Podsumowanie</w:t>
+      </w:r>
+    </w:p>
+    <w:p>
+      <w:r>
+        <w:t xml:space="preserve">Projekt bazy danych został zrealizowany z uwzględnieniem podstawowych zasad normalizacji do trzeciej postaci normalnej (3NF). Stworzona struktura obejmuje kluczowe tabele, takie jak hotele, pokoje, klienci, rezerwacje, wydarzenia oraz płatności, co zapewnia spójność i minimalizuje redundancję danych. Wdrożono również </w:t>
+      </w:r>
+      <w:r>
+        <w:lastRenderedPageBreak/>
+        <w:t>mechanizmy zabezpieczeń, w tym role użytkowników z odpowiednimi uprawnieniami, oraz przeprowadzono pełny backup bazy danych.</w:t>
+      </w:r>
+    </w:p>
+    <w:p>
+      <w:pPr>
+        <w:rPr>
+          <w:b/>
+          <w:bCs/>
+        </w:rPr>
+      </w:pPr>
+      <w:r>
+        <w:rPr>
+          <w:b/>
+          <w:bCs/>
+        </w:rPr>
+        <w:t>Co się udało zrealizować:</w:t>
+      </w:r>
+    </w:p>
+    <w:p>
+      <w:pPr>
+        <w:numPr>
+          <w:ilvl w:val="0"/>
+          <w:numId w:val="4"/>
+        </w:numPr>
+      </w:pPr>
+      <w:r>
+        <w:rPr>
+          <w:b/>
+          <w:bCs/>
+        </w:rPr>
+        <w:t>Struktura bazy danych:</w:t>
+      </w:r>
+    </w:p>
+    <w:p>
+      <w:pPr>
+        <w:numPr>
+          <w:ilvl w:val="1"/>
+          <w:numId w:val="4"/>
+        </w:numPr>
+      </w:pPr>
+      <w:r>
+        <w:t>Wszystkie tabele zostały znormalizowane do 3NF.</w:t>
+      </w:r>
+    </w:p>
+    <w:p>
+      <w:pPr>
+        <w:numPr>
+          <w:ilvl w:val="1"/>
+          <w:numId w:val="4"/>
+        </w:numPr>
+      </w:pPr>
+      <w:r>
+        <w:t>Dodano odpowiednie klucze główne i obce, a także ograniczenia takie jak CHECK i UNIQUE.</w:t>
+      </w:r>
+    </w:p>
+    <w:p>
+      <w:pPr>
+        <w:numPr>
+          <w:ilvl w:val="0"/>
+          <w:numId w:val="4"/>
+        </w:numPr>
+      </w:pPr>
+      <w:r>
+        <w:rPr>
+          <w:b/>
+          <w:bCs/>
+        </w:rPr>
+        <w:t>Mechanizmy bezpieczeństwa:</w:t>
+      </w:r>
+    </w:p>
+    <w:p>
+      <w:pPr>
+        <w:numPr>
+          <w:ilvl w:val="1"/>
+          <w:numId w:val="4"/>
+        </w:numPr>
+      </w:pPr>
+      <w:r>
+        <w:t>Utworzono loginy, użytkowników i przypisano role zgodnie z zasadami minimalnych uprawnień.</w:t>
+      </w:r>
+    </w:p>
+    <w:p>
+      <w:pPr>
+        <w:numPr>
+          <w:ilvl w:val="1"/>
+          <w:numId w:val="4"/>
+        </w:numPr>
+      </w:pPr>
+      <w:r>
+        <w:t>Przeprowadzono testy weryfikujące działanie przypisanych uprawnień.</w:t>
+      </w:r>
+    </w:p>
+    <w:p>
+      <w:pPr>
+        <w:numPr>
+          <w:ilvl w:val="0"/>
+          <w:numId w:val="4"/>
+        </w:numPr>
+      </w:pPr>
+      <w:r>
+        <w:rPr>
+          <w:b/>
+          <w:bCs/>
+        </w:rPr>
+        <w:t>Backup i odzyskiwanie danych:</w:t>
+      </w:r>
+    </w:p>
+    <w:p>
+      <w:pPr>
+        <w:numPr>
+          <w:ilvl w:val="1"/>
+          <w:numId w:val="4"/>
+        </w:numPr>
+      </w:pPr>
+      <w:r>
+        <w:t>Zrealizowano pełny backup bazy danych oraz dostarczono skrypt do jej przywracania.</w:t>
+      </w:r>
+    </w:p>
+    <w:p>
+      <w:pPr>
+        <w:numPr>
+          <w:ilvl w:val="0"/>
+          <w:numId w:val="4"/>
+        </w:numPr>
+      </w:pPr>
+      <w:r>
+        <w:rPr>
+          <w:b/>
+          <w:bCs/>
+        </w:rPr>
+        <w:t>Walidacja danych:</w:t>
+      </w:r>
+    </w:p>
+    <w:p>
+      <w:pPr>
+        <w:numPr>
+          <w:ilvl w:val="1"/>
+          <w:numId w:val="4"/>
+        </w:numPr>
+      </w:pPr>
+      <w:r>
+        <w:t>Stworzono zestaw zapytań do weryfikacji integralności danych, takich jak sprawdzenie wieku klientów, poprawności adresów e-mail oraz unikania konfliktów w rezerwacjach.</w:t>
+      </w:r>
+    </w:p>
+    <w:p>
+      <w:pPr>
+        <w:numPr>
+          <w:ilvl w:val="0"/>
+          <w:numId w:val="4"/>
+        </w:numPr>
+      </w:pPr>
+      <w:r>
+        <w:rPr>
+          <w:b/>
+          <w:bCs/>
+        </w:rPr>
+        <w:t>Funkcjonalność:</w:t>
+      </w:r>
+    </w:p>
+    <w:p>
+      <w:pPr>
+        <w:numPr>
+          <w:ilvl w:val="1"/>
+          <w:numId w:val="4"/>
+        </w:numPr>
+      </w:pPr>
+      <w:r>
+        <w:t>Obsłużono scenariusze biznesowe, takie jak zarządzanie rezerwacjami, wydarzeniami oraz przypisywanie płatności.</w:t>
+      </w:r>
+    </w:p>
+    <w:p>
+      <w:pPr>
+        <w:rPr>
+          <w:b/>
+          <w:bCs/>
+        </w:rPr>
+      </w:pPr>
+      <w:r>
+        <w:rPr>
+          <w:b/>
+          <w:bCs/>
+        </w:rPr>
+        <w:t>Największe wyzwania:</w:t>
+      </w:r>
+    </w:p>
+    <w:p>
+      <w:pPr>
+        <w:numPr>
+          <w:ilvl w:val="0"/>
+          <w:numId w:val="5"/>
+        </w:numPr>
+      </w:pPr>
+      <w:r>
+        <w:rPr>
+          <w:b/>
+          <w:bCs/>
+        </w:rPr>
+        <w:t>Zarządzanie ograniczeniami:</w:t>
+      </w:r>
+    </w:p>
+    <w:p>
+      <w:pPr>
+        <w:numPr>
+          <w:ilvl w:val="1"/>
+          <w:numId w:val="5"/>
+        </w:numPr>
+      </w:pPr>
+      <w:r>
+        <w:t>Złożoność walidacji danych, takich jak poprawne daty rezerwacji czy brak konfliktów między rezerwacjami, wymagała zaawansowanego SQL.</w:t>
+      </w:r>
+    </w:p>
+    <w:p>
+      <w:pPr>
+        <w:numPr>
+          <w:ilvl w:val="0"/>
+          <w:numId w:val="5"/>
+        </w:numPr>
+      </w:pPr>
+      <w:r>
+        <w:rPr>
+          <w:b/>
+          <w:bCs/>
+        </w:rPr>
+        <w:t>Testowanie ról i uprawnień:</w:t>
+      </w:r>
+    </w:p>
+    <w:p>
+      <w:pPr>
+        <w:numPr>
+          <w:ilvl w:val="1"/>
+          <w:numId w:val="5"/>
+        </w:numPr>
+      </w:pPr>
+      <w:r>
+        <w:t>Zapewnienie, że każda rola ma dokładnie tyle uprawnień, ile potrzeba, wymagało wielokrotnych testów.</w:t>
+      </w:r>
+    </w:p>
+    <w:p>
+      <w:pPr>
+        <w:numPr>
+          <w:ilvl w:val="0"/>
+          <w:numId w:val="5"/>
+        </w:numPr>
+      </w:pPr>
+      <w:r>
+        <w:rPr>
+          <w:b/>
+          <w:bCs/>
+        </w:rPr>
+        <w:t>Wydajność zapytań:</w:t>
+      </w:r>
+    </w:p>
+    <w:p>
+      <w:pPr>
+        <w:numPr>
+          <w:ilvl w:val="1"/>
+          <w:numId w:val="5"/>
+        </w:numPr>
+      </w:pPr>
+      <w:r>
+        <w:t>Przy większej liczbie danych wydajność niektórych zapytań, takich jak sprawdzanie dostępnych pokoi, może być wyzwaniem.</w:t>
+      </w:r>
+    </w:p>
+    <w:p>
+      <w:pPr>
+        <w:rPr>
+          <w:b/>
+          <w:bCs/>
+        </w:rPr>
+      </w:pPr>
+      <w:r>
+        <w:rPr>
+          <w:b/>
+          <w:bCs/>
+        </w:rPr>
+        <w:lastRenderedPageBreak/>
+        <w:t>Możliwości rozbudowy:</w:t>
+      </w:r>
+    </w:p>
+    <w:p>
+      <w:pPr>
+        <w:numPr>
+          <w:ilvl w:val="0"/>
+          <w:numId w:val="6"/>
+        </w:numPr>
+      </w:pPr>
+      <w:r>
+        <w:rPr>
+          <w:b/>
+          <w:bCs/>
+        </w:rPr>
+        <w:t>Moduł raportowania:</w:t>
+      </w:r>
+    </w:p>
+    <w:p>
+      <w:pPr>
+        <w:numPr>
+          <w:ilvl w:val="1"/>
+          <w:numId w:val="6"/>
+        </w:numPr>
+      </w:pPr>
+      <w:r>
+        <w:t>Dodanie zaawansowanych raportów analitycznych (np. liczba rezerwacji według regionów, najbardziej popularne wydarzenia).</w:t>
+      </w:r>
+    </w:p>
+    <w:p>
+      <w:pPr>
+        <w:numPr>
+          <w:ilvl w:val="0"/>
+          <w:numId w:val="6"/>
+        </w:numPr>
+      </w:pPr>
+      <w:r>
+        <w:rPr>
+          <w:b/>
+          <w:bCs/>
+        </w:rPr>
+        <w:t>Automatyzacja powiadomień:</w:t>
+      </w:r>
+    </w:p>
+    <w:p>
+      <w:pPr>
+        <w:numPr>
+          <w:ilvl w:val="1"/>
+          <w:numId w:val="6"/>
+        </w:numPr>
+      </w:pPr>
+      <w:r>
+        <w:t>System powiadomień e-mail lub SMS dla klientów (np. przypomnienia o rezerwacjach).</w:t>
+      </w:r>
+    </w:p>
+    <w:p>
+      <w:pPr>
+        <w:numPr>
+          <w:ilvl w:val="0"/>
+          <w:numId w:val="6"/>
+        </w:numPr>
+      </w:pPr>
+      <w:r>
+        <w:rPr>
+          <w:b/>
+          <w:bCs/>
+        </w:rPr>
+        <w:t>Zarządzanie sezonowością:</w:t>
+      </w:r>
+    </w:p>
+    <w:p>
+      <w:pPr>
+        <w:numPr>
+          <w:ilvl w:val="1"/>
+          <w:numId w:val="6"/>
+        </w:numPr>
+      </w:pPr>
+      <w:r>
+        <w:t>Dodanie funkcji sezonowych cen pokoi lub rabatów dla klientów.</w:t>
+      </w:r>
+    </w:p>
+    <w:p>
+      <w:pPr>
+        <w:numPr>
+          <w:ilvl w:val="0"/>
+          <w:numId w:val="6"/>
+        </w:numPr>
+      </w:pPr>
+      <w:r>
+        <w:rPr>
+          <w:b/>
+          <w:bCs/>
+        </w:rPr>
+        <w:t>Integracja z systemami zewnętrznymi:</w:t>
+      </w:r>
+    </w:p>
+    <w:p>
+      <w:pPr>
+        <w:numPr>
+          <w:ilvl w:val="1"/>
+          <w:numId w:val="6"/>
+        </w:numPr>
+      </w:pPr>
+      <w:r>
+        <w:t>Synchronizacja z systemami płatności online lub platformami rezerwacyjnymi.</w:t>
+      </w:r>
+    </w:p>
+    <w:p>
+      <w:pPr>
+        <w:numPr>
+          <w:ilvl w:val="0"/>
+          <w:numId w:val="6"/>
+        </w:numPr>
+      </w:pPr>
+      <w:r>
+        <w:rPr>
+          <w:b/>
+          <w:bCs/>
+        </w:rPr>
+        <w:t>Rozbudowa o nowe moduły:</w:t>
+      </w:r>
+    </w:p>
+    <w:p>
+      <w:pPr>
+        <w:numPr>
+          <w:ilvl w:val="1"/>
+          <w:numId w:val="6"/>
+        </w:numPr>
+      </w:pPr>
+      <w:r>
+        <w:t>Moduł obsługi restauracji w hotelach lub zarządzania pracownikami.</w:t>
+      </w:r>
+    </w:p>
+    <w:p>
+      <w:r>
+        <w:t>Projekt stanowi solidną podstawę do dalszego rozwoju i spełnia podstawowe potrzeby zarządzania danymi w systemie hotelowym. Kolejne iteracje mogą skupić się na optymalizacji wydajności oraz integracji z systemami zewnętrznymi.</w:t>
+      </w:r>
+    </w:p>
+    <w:p/>
     <w:sectPr>
       <w:pgSz w:w="11906" w:h="16838"/>
       <w:pgMar w:top="1417" w:right="1417" w:bottom="1417" w:left="1417" w:header="708" w:footer="708" w:gutter="0"/>
@@ -222,7 +663,7 @@
 </file>
 
 <file path=word/numbering.xml><?xml version="1.0" encoding="utf-8"?>
-<w:numbering xmlns:wpc="http://schemas.microsoft.com/office/word/2010/wordprocessingCanvas" xmlns:cx="http://schemas.microsoft.com/office/drawing/2014/chartex" xmlns:cx1="http://schemas.microsoft.com/office/drawing/2015/9/8/chartex" xmlns:cx2="http://schemas.microsoft.com/office/drawing/2015/10/21/chartex" xmlns:cx3="http://schemas.microsoft.com/office/drawing/2016/5/9/chartex" xmlns:cx4="http://schemas.microsoft.com/office/drawing/2016/5/10/chartex" xmlns:cx5="http://schemas.microsoft.com/office/drawing/2016/5/11/chartex" xmlns:cx6="http://schemas.microsoft.com/office/drawing/2016/5/12/chartex" xmlns:cx7="http://schemas.microsoft.com/office/drawing/2016/5/13/chartex" xmlns:cx8="http://schemas.microsoft.com/office/drawing/2016/5/14/chartex" xmlns:mc="http://schemas.openxmlformats.org/markup-compatibility/2006" xmlns:aink="http://schemas.microsoft.com/office/drawing/2016/ink" xmlns:am3d="http://schemas.microsoft.com/office/drawing/2017/model3d" xmlns:o="urn:schemas-microsoft-com:office:office" xmlns:oel="http://schemas.microsoft.com/office/2019/extlst" xmlns:r="http://schemas.openxmlformats.org/officeDocument/2006/relationships" xmlns:m="http://schemas.openxmlformats.org/officeDocument/2006/math" xmlns:v="urn:schemas-microsoft-com:vml" xmlns:wp14="http://schemas.microsoft.com/office/word/2010/wordprocessingDrawing" xmlns:wp="http://schemas.openxmlformats.org/drawingml/2006/wordprocessingDrawing" xmlns:w10="urn:schemas-microsoft-com:office:word" xmlns:w="http://schemas.openxmlformats.org/wordprocessingml/2006/main" xmlns:w14="http://schemas.microsoft.com/office/word/2010/wordml" xmlns:w15="http://schemas.microsoft.com/office/word/2012/wordml" xmlns:w16cex="http://schemas.microsoft.com/office/word/2018/wordml/cex" xmlns:w16cid="http://schemas.microsoft.com/office/word/2016/wordml/cid" xmlns:w16="http://schemas.microsoft.com/office/word/2018/wordml" xmlns:w16du="http://schemas.microsoft.com/office/word/2023/wordml/word16du" xmlns:w16sdtdh="http://schemas.microsoft.com/office/word/2020/wordml/sdtdatahash" xmlns:w16se="http://schemas.microsoft.com/office/word/2015/wordml/symex" xmlns:wpg="http://schemas.microsoft.com/office/word/2010/wordprocessingGroup" xmlns:wpi="http://schemas.microsoft.com/office/word/2010/wordprocessingInk" xmlns:wne="http://schemas.microsoft.com/office/word/2006/wordml" xmlns:wps="http://schemas.microsoft.com/office/word/2010/wordprocessingShape" mc:Ignorable="w14 w15 w16se w16cid w16 w16cex w16sdtdh w16du wp14">
+<w:numbering xmlns:wpc="http://schemas.microsoft.com/office/word/2010/wordprocessingCanvas" xmlns:cx="http://schemas.microsoft.com/office/drawing/2014/chartex" xmlns:cx1="http://schemas.microsoft.com/office/drawing/2015/9/8/chartex" xmlns:cx2="http://schemas.microsoft.com/office/drawing/2015/10/21/chartex" xmlns:cx3="http://schemas.microsoft.com/office/drawing/2016/5/9/chartex" xmlns:cx4="http://schemas.microsoft.com/office/drawing/2016/5/10/chartex" xmlns:cx5="http://schemas.microsoft.com/office/drawing/2016/5/11/chartex" xmlns:cx6="http://schemas.microsoft.com/office/drawing/2016/5/12/chartex" xmlns:cx7="http://schemas.microsoft.com/office/drawing/2016/5/13/chartex" xmlns:cx8="http://schemas.microsoft.com/office/drawing/2016/5/14/chartex" xmlns:mc="http://schemas.openxmlformats.org/markup-compatibility/2006" xmlns:aink="http://schemas.microsoft.com/office/drawing/2016/ink" xmlns:am3d="http://schemas.microsoft.com/office/drawing/2017/model3d" xmlns:o="urn:schemas-microsoft-com:office:office" xmlns:oel="http://schemas.microsoft.com/office/2019/extlst" xmlns:r="http://schemas.openxmlformats.org/officeDocument/2006/relationships" xmlns:m="http://schemas.openxmlformats.org/officeDocument/2006/math" xmlns:v="urn:schemas-microsoft-com:vml" xmlns:wp14="http://schemas.microsoft.com/office/word/2010/wordprocessingDrawing" xmlns:wp="http://schemas.openxmlformats.org/drawingml/2006/wordprocessingDrawing" xmlns:w10="urn:schemas-microsoft-com:office:word" xmlns:w="http://schemas.openxmlformats.org/wordprocessingml/2006/main" xmlns:w14="http://schemas.microsoft.com/office/word/2010/wordml" xmlns:w15="http://schemas.microsoft.com/office/word/2012/wordml" xmlns:w16cex="http://schemas.microsoft.com/office/word/2018/wordml/cex" xmlns:w16cid="http://schemas.microsoft.com/office/word/2016/wordml/cid" xmlns:w16="http://schemas.microsoft.com/office/word/2018/wordml" xmlns:w16du="http://schemas.microsoft.com/office/word/2023/wordml/word16du" xmlns:w16sdtdh="http://schemas.microsoft.com/office/word/2020/wordml/sdtdatahash" xmlns:w16sdtfl="http://schemas.microsoft.com/office/word/2024/wordml/sdtformatlock" xmlns:w16se="http://schemas.microsoft.com/office/word/2015/wordml/symex" xmlns:wpg="http://schemas.microsoft.com/office/word/2010/wordprocessingGroup" xmlns:wpi="http://schemas.microsoft.com/office/word/2010/wordprocessingInk" xmlns:wne="http://schemas.microsoft.com/office/word/2006/wordml" xmlns:wps="http://schemas.microsoft.com/office/word/2010/wordprocessingShape" mc:Ignorable="w14 w15 w16se w16cid w16 w16cex w16sdtdh w16sdtfl w16du wp14">
   <w:abstractNum w:abstractNumId="0" w15:restartNumberingAfterBreak="0">
     <w:nsid w:val="12BA2358"/>
     <w:multiLevelType w:val="hybridMultilevel"/>
@@ -337,6 +778,123 @@
     </w:lvl>
   </w:abstractNum>
   <w:abstractNum w:abstractNumId="1" w15:restartNumberingAfterBreak="0">
+    <w:nsid w:val="3A535036"/>
+    <w:multiLevelType w:val="multilevel"/>
+    <w:tmpl w:val="DCF65D0C"/>
+    <w:lvl w:ilvl="0">
+      <w:start w:val="1"/>
+      <w:numFmt w:val="decimal"/>
+      <w:lvlText w:val="%1."/>
+      <w:lvlJc w:val="left"/>
+      <w:pPr>
+        <w:tabs>
+          <w:tab w:val="num" w:pos="720"/>
+        </w:tabs>
+        <w:ind w:left="720" w:hanging="360"/>
+      </w:pPr>
+    </w:lvl>
+    <w:lvl w:ilvl="1">
+      <w:start w:val="1"/>
+      <w:numFmt w:val="bullet"/>
+      <w:lvlText w:val="o"/>
+      <w:lvlJc w:val="left"/>
+      <w:pPr>
+        <w:tabs>
+          <w:tab w:val="num" w:pos="1440"/>
+        </w:tabs>
+        <w:ind w:left="1440" w:hanging="360"/>
+      </w:pPr>
+      <w:rPr>
+        <w:rFonts w:ascii="Courier New" w:hAnsi="Courier New" w:hint="default"/>
+        <w:sz w:val="20"/>
+      </w:rPr>
+    </w:lvl>
+    <w:lvl w:ilvl="2" w:tentative="1">
+      <w:start w:val="1"/>
+      <w:numFmt w:val="decimal"/>
+      <w:lvlText w:val="%3."/>
+      <w:lvlJc w:val="left"/>
+      <w:pPr>
+        <w:tabs>
+          <w:tab w:val="num" w:pos="2160"/>
+        </w:tabs>
+        <w:ind w:left="2160" w:hanging="360"/>
+      </w:pPr>
+    </w:lvl>
+    <w:lvl w:ilvl="3" w:tentative="1">
+      <w:start w:val="1"/>
+      <w:numFmt w:val="decimal"/>
+      <w:lvlText w:val="%4."/>
+      <w:lvlJc w:val="left"/>
+      <w:pPr>
+        <w:tabs>
+          <w:tab w:val="num" w:pos="2880"/>
+        </w:tabs>
+        <w:ind w:left="2880" w:hanging="360"/>
+      </w:pPr>
+    </w:lvl>
+    <w:lvl w:ilvl="4" w:tentative="1">
+      <w:start w:val="1"/>
+      <w:numFmt w:val="decimal"/>
+      <w:lvlText w:val="%5."/>
+      <w:lvlJc w:val="left"/>
+      <w:pPr>
+        <w:tabs>
+          <w:tab w:val="num" w:pos="3600"/>
+        </w:tabs>
+        <w:ind w:left="3600" w:hanging="360"/>
+      </w:pPr>
+    </w:lvl>
+    <w:lvl w:ilvl="5" w:tentative="1">
+      <w:start w:val="1"/>
+      <w:numFmt w:val="decimal"/>
+      <w:lvlText w:val="%6."/>
+      <w:lvlJc w:val="left"/>
+      <w:pPr>
+        <w:tabs>
+          <w:tab w:val="num" w:pos="4320"/>
+        </w:tabs>
+        <w:ind w:left="4320" w:hanging="360"/>
+      </w:pPr>
+    </w:lvl>
+    <w:lvl w:ilvl="6" w:tentative="1">
+      <w:start w:val="1"/>
+      <w:numFmt w:val="decimal"/>
+      <w:lvlText w:val="%7."/>
+      <w:lvlJc w:val="left"/>
+      <w:pPr>
+        <w:tabs>
+          <w:tab w:val="num" w:pos="5040"/>
+        </w:tabs>
+        <w:ind w:left="5040" w:hanging="360"/>
+      </w:pPr>
+    </w:lvl>
+    <w:lvl w:ilvl="7" w:tentative="1">
+      <w:start w:val="1"/>
+      <w:numFmt w:val="decimal"/>
+      <w:lvlText w:val="%8."/>
+      <w:lvlJc w:val="left"/>
+      <w:pPr>
+        <w:tabs>
+          <w:tab w:val="num" w:pos="5760"/>
+        </w:tabs>
+        <w:ind w:left="5760" w:hanging="360"/>
+      </w:pPr>
+    </w:lvl>
+    <w:lvl w:ilvl="8" w:tentative="1">
+      <w:start w:val="1"/>
+      <w:numFmt w:val="decimal"/>
+      <w:lvlText w:val="%9."/>
+      <w:lvlJc w:val="left"/>
+      <w:pPr>
+        <w:tabs>
+          <w:tab w:val="num" w:pos="6480"/>
+        </w:tabs>
+        <w:ind w:left="6480" w:hanging="360"/>
+      </w:pPr>
+    </w:lvl>
+  </w:abstractNum>
+  <w:abstractNum w:abstractNumId="2" w15:restartNumberingAfterBreak="0">
     <w:nsid w:val="4B8E4E06"/>
     <w:multiLevelType w:val="hybridMultilevel"/>
     <w:tmpl w:val="0B506EB6"/>
@@ -449,7 +1007,124 @@
       </w:rPr>
     </w:lvl>
   </w:abstractNum>
-  <w:abstractNum w:abstractNumId="2" w15:restartNumberingAfterBreak="0">
+  <w:abstractNum w:abstractNumId="3" w15:restartNumberingAfterBreak="0">
+    <w:nsid w:val="54A46F0E"/>
+    <w:multiLevelType w:val="multilevel"/>
+    <w:tmpl w:val="7E2AAB06"/>
+    <w:lvl w:ilvl="0">
+      <w:start w:val="1"/>
+      <w:numFmt w:val="decimal"/>
+      <w:lvlText w:val="%1."/>
+      <w:lvlJc w:val="left"/>
+      <w:pPr>
+        <w:tabs>
+          <w:tab w:val="num" w:pos="720"/>
+        </w:tabs>
+        <w:ind w:left="720" w:hanging="360"/>
+      </w:pPr>
+    </w:lvl>
+    <w:lvl w:ilvl="1">
+      <w:start w:val="1"/>
+      <w:numFmt w:val="bullet"/>
+      <w:lvlText w:val="o"/>
+      <w:lvlJc w:val="left"/>
+      <w:pPr>
+        <w:tabs>
+          <w:tab w:val="num" w:pos="1440"/>
+        </w:tabs>
+        <w:ind w:left="1440" w:hanging="360"/>
+      </w:pPr>
+      <w:rPr>
+        <w:rFonts w:ascii="Courier New" w:hAnsi="Courier New" w:hint="default"/>
+        <w:sz w:val="20"/>
+      </w:rPr>
+    </w:lvl>
+    <w:lvl w:ilvl="2" w:tentative="1">
+      <w:start w:val="1"/>
+      <w:numFmt w:val="decimal"/>
+      <w:lvlText w:val="%3."/>
+      <w:lvlJc w:val="left"/>
+      <w:pPr>
+        <w:tabs>
+          <w:tab w:val="num" w:pos="2160"/>
+        </w:tabs>
+        <w:ind w:left="2160" w:hanging="360"/>
+      </w:pPr>
+    </w:lvl>
+    <w:lvl w:ilvl="3" w:tentative="1">
+      <w:start w:val="1"/>
+      <w:numFmt w:val="decimal"/>
+      <w:lvlText w:val="%4."/>
+      <w:lvlJc w:val="left"/>
+      <w:pPr>
+        <w:tabs>
+          <w:tab w:val="num" w:pos="2880"/>
+        </w:tabs>
+        <w:ind w:left="2880" w:hanging="360"/>
+      </w:pPr>
+    </w:lvl>
+    <w:lvl w:ilvl="4" w:tentative="1">
+      <w:start w:val="1"/>
+      <w:numFmt w:val="decimal"/>
+      <w:lvlText w:val="%5."/>
+      <w:lvlJc w:val="left"/>
+      <w:pPr>
+        <w:tabs>
+          <w:tab w:val="num" w:pos="3600"/>
+        </w:tabs>
+        <w:ind w:left="3600" w:hanging="360"/>
+      </w:pPr>
+    </w:lvl>
+    <w:lvl w:ilvl="5" w:tentative="1">
+      <w:start w:val="1"/>
+      <w:numFmt w:val="decimal"/>
+      <w:lvlText w:val="%6."/>
+      <w:lvlJc w:val="left"/>
+      <w:pPr>
+        <w:tabs>
+          <w:tab w:val="num" w:pos="4320"/>
+        </w:tabs>
+        <w:ind w:left="4320" w:hanging="360"/>
+      </w:pPr>
+    </w:lvl>
+    <w:lvl w:ilvl="6" w:tentative="1">
+      <w:start w:val="1"/>
+      <w:numFmt w:val="decimal"/>
+      <w:lvlText w:val="%7."/>
+      <w:lvlJc w:val="left"/>
+      <w:pPr>
+        <w:tabs>
+          <w:tab w:val="num" w:pos="5040"/>
+        </w:tabs>
+        <w:ind w:left="5040" w:hanging="360"/>
+      </w:pPr>
+    </w:lvl>
+    <w:lvl w:ilvl="7" w:tentative="1">
+      <w:start w:val="1"/>
+      <w:numFmt w:val="decimal"/>
+      <w:lvlText w:val="%8."/>
+      <w:lvlJc w:val="left"/>
+      <w:pPr>
+        <w:tabs>
+          <w:tab w:val="num" w:pos="5760"/>
+        </w:tabs>
+        <w:ind w:left="5760" w:hanging="360"/>
+      </w:pPr>
+    </w:lvl>
+    <w:lvl w:ilvl="8" w:tentative="1">
+      <w:start w:val="1"/>
+      <w:numFmt w:val="decimal"/>
+      <w:lvlText w:val="%9."/>
+      <w:lvlJc w:val="left"/>
+      <w:pPr>
+        <w:tabs>
+          <w:tab w:val="num" w:pos="6480"/>
+        </w:tabs>
+        <w:ind w:left="6480" w:hanging="360"/>
+      </w:pPr>
+    </w:lvl>
+  </w:abstractNum>
+  <w:abstractNum w:abstractNumId="4" w15:restartNumberingAfterBreak="0">
     <w:nsid w:val="689563A4"/>
     <w:multiLevelType w:val="hybridMultilevel"/>
     <w:tmpl w:val="1376F902"/>
@@ -562,20 +1237,146 @@
       </w:rPr>
     </w:lvl>
   </w:abstractNum>
+  <w:abstractNum w:abstractNumId="5" w15:restartNumberingAfterBreak="0">
+    <w:nsid w:val="6D2E5D8F"/>
+    <w:multiLevelType w:val="multilevel"/>
+    <w:tmpl w:val="FE86E4F2"/>
+    <w:lvl w:ilvl="0">
+      <w:start w:val="1"/>
+      <w:numFmt w:val="decimal"/>
+      <w:lvlText w:val="%1."/>
+      <w:lvlJc w:val="left"/>
+      <w:pPr>
+        <w:tabs>
+          <w:tab w:val="num" w:pos="720"/>
+        </w:tabs>
+        <w:ind w:left="720" w:hanging="360"/>
+      </w:pPr>
+    </w:lvl>
+    <w:lvl w:ilvl="1">
+      <w:start w:val="1"/>
+      <w:numFmt w:val="bullet"/>
+      <w:lvlText w:val="o"/>
+      <w:lvlJc w:val="left"/>
+      <w:pPr>
+        <w:tabs>
+          <w:tab w:val="num" w:pos="1440"/>
+        </w:tabs>
+        <w:ind w:left="1440" w:hanging="360"/>
+      </w:pPr>
+      <w:rPr>
+        <w:rFonts w:ascii="Courier New" w:hAnsi="Courier New" w:hint="default"/>
+        <w:sz w:val="20"/>
+      </w:rPr>
+    </w:lvl>
+    <w:lvl w:ilvl="2" w:tentative="1">
+      <w:start w:val="1"/>
+      <w:numFmt w:val="decimal"/>
+      <w:lvlText w:val="%3."/>
+      <w:lvlJc w:val="left"/>
+      <w:pPr>
+        <w:tabs>
+          <w:tab w:val="num" w:pos="2160"/>
+        </w:tabs>
+        <w:ind w:left="2160" w:hanging="360"/>
+      </w:pPr>
+    </w:lvl>
+    <w:lvl w:ilvl="3" w:tentative="1">
+      <w:start w:val="1"/>
+      <w:numFmt w:val="decimal"/>
+      <w:lvlText w:val="%4."/>
+      <w:lvlJc w:val="left"/>
+      <w:pPr>
+        <w:tabs>
+          <w:tab w:val="num" w:pos="2880"/>
+        </w:tabs>
+        <w:ind w:left="2880" w:hanging="360"/>
+      </w:pPr>
+    </w:lvl>
+    <w:lvl w:ilvl="4" w:tentative="1">
+      <w:start w:val="1"/>
+      <w:numFmt w:val="decimal"/>
+      <w:lvlText w:val="%5."/>
+      <w:lvlJc w:val="left"/>
+      <w:pPr>
+        <w:tabs>
+          <w:tab w:val="num" w:pos="3600"/>
+        </w:tabs>
+        <w:ind w:left="3600" w:hanging="360"/>
+      </w:pPr>
+    </w:lvl>
+    <w:lvl w:ilvl="5" w:tentative="1">
+      <w:start w:val="1"/>
+      <w:numFmt w:val="decimal"/>
+      <w:lvlText w:val="%6."/>
+      <w:lvlJc w:val="left"/>
+      <w:pPr>
+        <w:tabs>
+          <w:tab w:val="num" w:pos="4320"/>
+        </w:tabs>
+        <w:ind w:left="4320" w:hanging="360"/>
+      </w:pPr>
+    </w:lvl>
+    <w:lvl w:ilvl="6" w:tentative="1">
+      <w:start w:val="1"/>
+      <w:numFmt w:val="decimal"/>
+      <w:lvlText w:val="%7."/>
+      <w:lvlJc w:val="left"/>
+      <w:pPr>
+        <w:tabs>
+          <w:tab w:val="num" w:pos="5040"/>
+        </w:tabs>
+        <w:ind w:left="5040" w:hanging="360"/>
+      </w:pPr>
+    </w:lvl>
+    <w:lvl w:ilvl="7" w:tentative="1">
+      <w:start w:val="1"/>
+      <w:numFmt w:val="decimal"/>
+      <w:lvlText w:val="%8."/>
+      <w:lvlJc w:val="left"/>
+      <w:pPr>
+        <w:tabs>
+          <w:tab w:val="num" w:pos="5760"/>
+        </w:tabs>
+        <w:ind w:left="5760" w:hanging="360"/>
+      </w:pPr>
+    </w:lvl>
+    <w:lvl w:ilvl="8" w:tentative="1">
+      <w:start w:val="1"/>
+      <w:numFmt w:val="decimal"/>
+      <w:lvlText w:val="%9."/>
+      <w:lvlJc w:val="left"/>
+      <w:pPr>
+        <w:tabs>
+          <w:tab w:val="num" w:pos="6480"/>
+        </w:tabs>
+        <w:ind w:left="6480" w:hanging="360"/>
+      </w:pPr>
+    </w:lvl>
+  </w:abstractNum>
   <w:num w:numId="1" w16cid:durableId="319579030">
-    <w:abstractNumId w:val="1"/>
+    <w:abstractNumId w:val="2"/>
   </w:num>
   <w:num w:numId="2" w16cid:durableId="524944944">
     <w:abstractNumId w:val="0"/>
   </w:num>
   <w:num w:numId="3" w16cid:durableId="837697395">
-    <w:abstractNumId w:val="2"/>
+    <w:abstractNumId w:val="4"/>
+  </w:num>
+  <w:num w:numId="4" w16cid:durableId="1408647631">
+    <w:abstractNumId w:val="3"/>
+  </w:num>
+  <w:num w:numId="5" w16cid:durableId="1852523819">
+    <w:abstractNumId w:val="5"/>
+  </w:num>
+  <w:num w:numId="6" w16cid:durableId="2024816537">
+    <w:abstractNumId w:val="1"/>
   </w:num>
 </w:numbering>
 </file>
 
 <file path=word/styles.xml><?xml version="1.0" encoding="utf-8"?>
-<w:styles xmlns:mc="http://schemas.openxmlformats.org/markup-compatibility/2006" xmlns:r="http://schemas.openxmlformats.org/officeDocument/2006/relationships" xmlns:w="http://schemas.openxmlformats.org/wordprocessingml/2006/main" xmlns:w14="http://schemas.microsoft.com/office/word/2010/wordml" xmlns:w15="http://schemas.microsoft.com/office/word/2012/wordml" xmlns:w16cex="http://schemas.microsoft.com/office/word/2018/wordml/cex" xmlns:w16cid="http://schemas.microsoft.com/office/word/2016/wordml/cid" xmlns:w16="http://schemas.microsoft.com/office/word/2018/wordml" xmlns:w16du="http://schemas.microsoft.com/office/word/2023/wordml/word16du" xmlns:w16sdtdh="http://schemas.microsoft.com/office/word/2020/wordml/sdtdatahash" xmlns:w16se="http://schemas.microsoft.com/office/word/2015/wordml/symex" mc:Ignorable="w14 w15 w16se w16cid w16 w16cex w16sdtdh w16du">
+<w:styles xmlns:mc="http://schemas.openxmlformats.org/markup-compatibility/2006" xmlns:r="http://schemas.openxmlformats.org/officeDocument/2006/relationships" xmlns:w="http://schemas.openxmlformats.org/wordprocessingml/2006/main" xmlns:w14="http://schemas.microsoft.com/office/word/2010/wordml" xmlns:w15="http://schemas.microsoft.com/office/word/2012/wordml" xmlns:w16cex="http://schemas.microsoft.com/office/word/2018/wordml/cex" xmlns:w16cid="http://schemas.microsoft.com/office/word/2016/wordml/cid" xmlns:w16="http://schemas.microsoft.com/office/word/2018/wordml" xmlns:w16du="http://schemas.microsoft.com/office/word/2023/wordml/word16du" xmlns:w16sdtdh="http://schemas.microsoft.com/office/word/2020/wordml/sdtdatahash" xmlns:w16sdtfl="http://schemas.microsoft.com/office/word/2024/wordml/sdtformatlock" xmlns:w16se="http://schemas.microsoft.com/office/word/2015/wordml/symex" mc:Ignorable="w14 w15 w16se w16cid w16 w16cex w16sdtdh w16sdtfl w16du">
   <w:docDefaults>
     <w:rPrDefault>
       <w:rPr>
@@ -1789,6 +2590,23 @@
 </file>
 
 <file path=customXml/item1.xml><?xml version="1.0" encoding="utf-8"?>
+<p:properties xmlns:p="http://schemas.microsoft.com/office/2006/metadata/properties" xmlns:xsi="http://www.w3.org/2001/XMLSchema-instance" xmlns:pc="http://schemas.microsoft.com/office/infopath/2007/PartnerControls">
+  <documentManagement>
+    <_activity xmlns="1954c4a4-5973-48da-b31e-2db6bbb6b16a" xsi:nil="true"/>
+  </documentManagement>
+</p:properties>
+</file>
+
+<file path=customXml/item2.xml><?xml version="1.0" encoding="utf-8"?>
+<?mso-contentType ?>
+<FormTemplates xmlns="http://schemas.microsoft.com/sharepoint/v3/contenttype/forms">
+  <Display>DocumentLibraryForm</Display>
+  <Edit>DocumentLibraryForm</Edit>
+  <New>DocumentLibraryForm</New>
+</FormTemplates>
+</file>
+
+<file path=customXml/item3.xml><?xml version="1.0" encoding="utf-8"?>
 <ct:contentTypeSchema xmlns:ct="http://schemas.microsoft.com/office/2006/metadata/contentType" xmlns:ma="http://schemas.microsoft.com/office/2006/metadata/properties/metaAttributes" ct:_="" ma:_="" ma:contentTypeName="Dokument" ma:contentTypeID="0x0101000A7CAA2A83F89549AF0054253C1D783D" ma:contentTypeVersion="13" ma:contentTypeDescription="Utwórz nowy dokument." ma:contentTypeScope="" ma:versionID="74e8ef8f25eafca0b3bb7882973b8d4f">
   <xsd:schema xmlns:xsd="http://www.w3.org/2001/XMLSchema" xmlns:xs="http://www.w3.org/2001/XMLSchema" xmlns:p="http://schemas.microsoft.com/office/2006/metadata/properties" xmlns:ns3="1954c4a4-5973-48da-b31e-2db6bbb6b16a" xmlns:ns4="d8e0aa5b-13fe-4a33-9ce5-3f29298b358f" targetNamespace="http://schemas.microsoft.com/office/2006/metadata/properties" ma:root="true" ma:fieldsID="3232593b1e2ee15a5fcb892a467f3ad8" ns3:_="" ns4:_="">
     <xsd:import namespace="1954c4a4-5973-48da-b31e-2db6bbb6b16a"/>
@@ -2009,24 +2827,25 @@
 </ct:contentTypeSchema>
 </file>
 
-<file path=customXml/item2.xml><?xml version="1.0" encoding="utf-8"?>
-<?mso-contentType ?>
-<FormTemplates xmlns="http://schemas.microsoft.com/sharepoint/v3/contenttype/forms">
-  <Display>DocumentLibraryForm</Display>
-  <Edit>DocumentLibraryForm</Edit>
-  <New>DocumentLibraryForm</New>
-</FormTemplates>
+<file path=customXml/itemProps1.xml><?xml version="1.0" encoding="utf-8"?>
+<ds:datastoreItem xmlns:ds="http://schemas.openxmlformats.org/officeDocument/2006/customXml" ds:itemID="{37BBAEF0-5346-4745-B824-381A1FAADE11}">
+  <ds:schemaRefs>
+    <ds:schemaRef ds:uri="http://schemas.microsoft.com/office/2006/metadata/properties"/>
+    <ds:schemaRef ds:uri="http://schemas.microsoft.com/office/infopath/2007/PartnerControls"/>
+    <ds:schemaRef ds:uri="1954c4a4-5973-48da-b31e-2db6bbb6b16a"/>
+  </ds:schemaRefs>
+</ds:datastoreItem>
 </file>
 
-<file path=customXml/item3.xml><?xml version="1.0" encoding="utf-8"?>
-<p:properties xmlns:p="http://schemas.microsoft.com/office/2006/metadata/properties" xmlns:xsi="http://www.w3.org/2001/XMLSchema-instance" xmlns:pc="http://schemas.microsoft.com/office/infopath/2007/PartnerControls">
-  <documentManagement>
-    <_activity xmlns="1954c4a4-5973-48da-b31e-2db6bbb6b16a" xsi:nil="true"/>
-  </documentManagement>
-</p:properties>
+<file path=customXml/itemProps2.xml><?xml version="1.0" encoding="utf-8"?>
+<ds:datastoreItem xmlns:ds="http://schemas.openxmlformats.org/officeDocument/2006/customXml" ds:itemID="{1346B361-1772-45FB-8C69-A17B44D97779}">
+  <ds:schemaRefs>
+    <ds:schemaRef ds:uri="http://schemas.microsoft.com/sharepoint/v3/contenttype/forms"/>
+  </ds:schemaRefs>
+</ds:datastoreItem>
 </file>
 
-<file path=customXml/itemProps1.xml><?xml version="1.0" encoding="utf-8"?>
+<file path=customXml/itemProps3.xml><?xml version="1.0" encoding="utf-8"?>
 <ds:datastoreItem xmlns:ds="http://schemas.openxmlformats.org/officeDocument/2006/customXml" ds:itemID="{6D1B6029-CAEB-417D-AAE6-A410C024686D}">
   <ds:schemaRefs>
     <ds:schemaRef ds:uri="http://schemas.microsoft.com/office/2006/metadata/contentType"/>
@@ -2043,22 +2862,4 @@
     <ds:schemaRef ds:uri="http://schemas.microsoft.com/internal/obd"/>
   </ds:schemaRefs>
 </ds:datastoreItem>
-</file>
-
-<file path=customXml/itemProps2.xml><?xml version="1.0" encoding="utf-8"?>
-<ds:datastoreItem xmlns:ds="http://schemas.openxmlformats.org/officeDocument/2006/customXml" ds:itemID="{1346B361-1772-45FB-8C69-A17B44D97779}">
-  <ds:schemaRefs>
-    <ds:schemaRef ds:uri="http://schemas.microsoft.com/sharepoint/v3/contenttype/forms"/>
-  </ds:schemaRefs>
-</ds:datastoreItem>
-</file>
-
-<file path=customXml/itemProps3.xml><?xml version="1.0" encoding="utf-8"?>
-<ds:datastoreItem xmlns:ds="http://schemas.openxmlformats.org/officeDocument/2006/customXml" ds:itemID="{37BBAEF0-5346-4745-B824-381A1FAADE11}">
-  <ds:schemaRefs>
-    <ds:schemaRef ds:uri="http://schemas.microsoft.com/office/2006/metadata/properties"/>
-    <ds:schemaRef ds:uri="http://schemas.microsoft.com/office/infopath/2007/PartnerControls"/>
-    <ds:schemaRef ds:uri="1954c4a4-5973-48da-b31e-2db6bbb6b16a"/>
-  </ds:schemaRefs>
-</ds:datastoreItem>
 </file>
</xml_diff>